<commit_message>
Marked in completed homework
Finished Chapter 6
</commit_message>
<xml_diff>
--- a/HW37A.docx
+++ b/HW37A.docx
@@ -88,8 +88,6 @@
           <w:szCs w:val="28"/>
         </w:rPr>
       </w:pPr>
-      <w:bookmarkStart w:id="0" w:name="_GoBack"/>
-      <w:bookmarkEnd w:id="0"/>
       <w:r>
         <w:rPr>
           <w:b/>
@@ -132,6 +130,7 @@
           <w:b/>
           <w:sz w:val="28"/>
           <w:szCs w:val="28"/>
+          <w:highlight w:val="yellow"/>
         </w:rPr>
         <w:t>Chapter 6</w:t>
       </w:r>
@@ -140,22 +139,25 @@
           <w:b/>
           <w:sz w:val="28"/>
           <w:szCs w:val="28"/>
-        </w:rPr>
-        <w:tab/>
-      </w:r>
-      <w:r>
-        <w:rPr>
-          <w:b/>
-          <w:sz w:val="28"/>
-          <w:szCs w:val="28"/>
-        </w:rPr>
-        <w:tab/>
-      </w:r>
-      <w:r>
-        <w:rPr>
-          <w:b/>
-          <w:sz w:val="28"/>
-          <w:szCs w:val="28"/>
+          <w:highlight w:val="yellow"/>
+        </w:rPr>
+        <w:tab/>
+      </w:r>
+      <w:r>
+        <w:rPr>
+          <w:b/>
+          <w:sz w:val="28"/>
+          <w:szCs w:val="28"/>
+          <w:highlight w:val="yellow"/>
+        </w:rPr>
+        <w:tab/>
+      </w:r>
+      <w:r>
+        <w:rPr>
+          <w:b/>
+          <w:sz w:val="28"/>
+          <w:szCs w:val="28"/>
+          <w:highlight w:val="yellow"/>
         </w:rPr>
         <w:t xml:space="preserve"> #6.14,</w:t>
       </w:r>
@@ -164,6 +166,7 @@
           <w:b/>
           <w:sz w:val="28"/>
           <w:szCs w:val="28"/>
+          <w:highlight w:val="yellow"/>
         </w:rPr>
         <w:t xml:space="preserve"> #</w:t>
       </w:r>
@@ -172,6 +175,7 @@
           <w:b/>
           <w:sz w:val="28"/>
           <w:szCs w:val="28"/>
+          <w:highlight w:val="yellow"/>
         </w:rPr>
         <w:t xml:space="preserve"> 6.19</w:t>
       </w:r>
@@ -180,6 +184,7 @@
           <w:b/>
           <w:sz w:val="28"/>
           <w:szCs w:val="28"/>
+          <w:highlight w:val="yellow"/>
         </w:rPr>
         <w:t xml:space="preserve">, </w:t>
       </w:r>
@@ -188,6 +193,7 @@
           <w:b/>
           <w:sz w:val="28"/>
           <w:szCs w:val="28"/>
+          <w:highlight w:val="yellow"/>
         </w:rPr>
         <w:t>#6.33</w:t>
       </w:r>
@@ -352,7 +358,17 @@
           <w:sz w:val="28"/>
           <w:szCs w:val="28"/>
         </w:rPr>
-        <w:t>8.20</w:t>
+        <w:t>8.</w:t>
+      </w:r>
+      <w:bookmarkStart w:id="0" w:name="_GoBack"/>
+      <w:bookmarkEnd w:id="0"/>
+      <w:r>
+        <w:rPr>
+          <w:b/>
+          <w:sz w:val="28"/>
+          <w:szCs w:val="28"/>
+        </w:rPr>
+        <w:t>20</w:t>
       </w:r>
     </w:p>
     <w:p>
@@ -646,42 +662,32 @@
           <w:szCs w:val="28"/>
         </w:rPr>
         <w:tab/>
+        <w:t>#12.6</w:t>
+      </w:r>
+      <w:r>
+        <w:rPr>
+          <w:b/>
+          <w:sz w:val="28"/>
+          <w:szCs w:val="28"/>
+        </w:rPr>
+        <w:t xml:space="preserve"> </w:t>
+      </w:r>
+      <w:r>
+        <w:rPr>
+          <w:b/>
+          <w:sz w:val="28"/>
+          <w:szCs w:val="28"/>
+        </w:rPr>
+        <w:t>,</w:t>
+      </w:r>
+      <w:r>
+        <w:rPr>
+          <w:b/>
+          <w:sz w:val="28"/>
+          <w:szCs w:val="28"/>
+        </w:rPr>
         <w:t>#</w:t>
       </w:r>
-      <w:proofErr w:type="gramStart"/>
-      <w:r>
-        <w:rPr>
-          <w:b/>
-          <w:sz w:val="28"/>
-          <w:szCs w:val="28"/>
-        </w:rPr>
-        <w:t>12.6</w:t>
-      </w:r>
-      <w:r>
-        <w:rPr>
-          <w:b/>
-          <w:sz w:val="28"/>
-          <w:szCs w:val="28"/>
-        </w:rPr>
-        <w:t xml:space="preserve"> </w:t>
-      </w:r>
-      <w:r>
-        <w:rPr>
-          <w:b/>
-          <w:sz w:val="28"/>
-          <w:szCs w:val="28"/>
-        </w:rPr>
-        <w:t>,</w:t>
-      </w:r>
-      <w:r>
-        <w:rPr>
-          <w:b/>
-          <w:sz w:val="28"/>
-          <w:szCs w:val="28"/>
-        </w:rPr>
-        <w:t>#</w:t>
-      </w:r>
-      <w:proofErr w:type="gramEnd"/>
       <w:r>
         <w:rPr>
           <w:b/>

</xml_diff>

<commit_message>
Added in restrictions for maze
Highlighted finished homework
</commit_message>
<xml_diff>
--- a/HW37A.docx
+++ b/HW37A.docx
@@ -229,6 +229,14 @@
           <w:szCs w:val="28"/>
         </w:rPr>
         <w:tab/>
+      </w:r>
+      <w:r>
+        <w:rPr>
+          <w:b/>
+          <w:sz w:val="28"/>
+          <w:szCs w:val="28"/>
+          <w:highlight w:val="yellow"/>
+        </w:rPr>
         <w:t>#7.22,</w:t>
       </w:r>
       <w:r>
@@ -358,18 +366,10 @@
           <w:sz w:val="28"/>
           <w:szCs w:val="28"/>
         </w:rPr>
-        <w:t>8.</w:t>
+        <w:t>8.20</w:t>
       </w:r>
       <w:bookmarkStart w:id="0" w:name="_GoBack"/>
       <w:bookmarkEnd w:id="0"/>
-      <w:r>
-        <w:rPr>
-          <w:b/>
-          <w:sz w:val="28"/>
-          <w:szCs w:val="28"/>
-        </w:rPr>
-        <w:t>20</w:t>
-      </w:r>
     </w:p>
     <w:p>
       <w:pPr>
@@ -662,7 +662,16 @@
           <w:szCs w:val="28"/>
         </w:rPr>
         <w:tab/>
-        <w:t>#12.6</w:t>
+        <w:t>#</w:t>
+      </w:r>
+      <w:proofErr w:type="gramStart"/>
+      <w:r>
+        <w:rPr>
+          <w:b/>
+          <w:sz w:val="28"/>
+          <w:szCs w:val="28"/>
+        </w:rPr>
+        <w:t>12.6</w:t>
       </w:r>
       <w:r>
         <w:rPr>
@@ -688,6 +697,7 @@
         </w:rPr>
         <w:t>#</w:t>
       </w:r>
+      <w:proofErr w:type="gramEnd"/>
       <w:r>
         <w:rPr>
           <w:b/>

</xml_diff>

<commit_message>
Added in function definition
</commit_message>
<xml_diff>
--- a/HW37A.docx
+++ b/HW37A.docx
@@ -308,7 +308,17 @@
           <w:sz w:val="28"/>
           <w:szCs w:val="28"/>
         </w:rPr>
-        <w:t>#8.16</w:t>
+        <w:t>#8.</w:t>
+      </w:r>
+      <w:bookmarkStart w:id="0" w:name="_GoBack"/>
+      <w:bookmarkEnd w:id="0"/>
+      <w:r>
+        <w:rPr>
+          <w:b/>
+          <w:sz w:val="28"/>
+          <w:szCs w:val="28"/>
+        </w:rPr>
+        <w:t>16</w:t>
       </w:r>
       <w:r>
         <w:rPr>
@@ -339,6 +349,7 @@
           <w:b/>
           <w:sz w:val="28"/>
           <w:szCs w:val="28"/>
+          <w:highlight w:val="yellow"/>
         </w:rPr>
         <w:t>,</w:t>
       </w:r>
@@ -347,6 +358,7 @@
           <w:b/>
           <w:sz w:val="28"/>
           <w:szCs w:val="28"/>
+          <w:highlight w:val="yellow"/>
         </w:rPr>
         <w:t xml:space="preserve"> #</w:t>
       </w:r>
@@ -355,6 +367,7 @@
           <w:b/>
           <w:sz w:val="28"/>
           <w:szCs w:val="28"/>
+          <w:highlight w:val="yellow"/>
         </w:rPr>
         <w:t xml:space="preserve"> </w:t>
       </w:r>
@@ -363,6 +376,7 @@
           <w:b/>
           <w:sz w:val="28"/>
           <w:szCs w:val="28"/>
+          <w:highlight w:val="yellow"/>
         </w:rPr>
         <w:t>8.20</w:t>
       </w:r>
@@ -431,8 +445,6 @@
         </w:rPr>
         <w:t>9.13</w:t>
       </w:r>
-      <w:bookmarkStart w:id="0" w:name="_GoBack"/>
-      <w:bookmarkEnd w:id="0"/>
     </w:p>
     <w:p>
       <w:pPr>

</xml_diff>

<commit_message>
8.19 Update and HW37A
</commit_message>
<xml_diff>
--- a/HW37A.docx
+++ b/HW37A.docx
@@ -308,17 +308,7 @@
           <w:sz w:val="28"/>
           <w:szCs w:val="28"/>
         </w:rPr>
-        <w:t>#8.</w:t>
-      </w:r>
-      <w:bookmarkStart w:id="0" w:name="_GoBack"/>
-      <w:bookmarkEnd w:id="0"/>
-      <w:r>
-        <w:rPr>
-          <w:b/>
-          <w:sz w:val="28"/>
-          <w:szCs w:val="28"/>
-        </w:rPr>
-        <w:t>16</w:t>
+        <w:t>#8.16</w:t>
       </w:r>
       <w:r>
         <w:rPr>
@@ -379,6 +369,14 @@
           <w:highlight w:val="yellow"/>
         </w:rPr>
         <w:t>8.20</w:t>
+      </w:r>
+      <w:r>
+        <w:rPr>
+          <w:b/>
+          <w:sz w:val="28"/>
+          <w:szCs w:val="28"/>
+        </w:rPr>
+        <w:t xml:space="preserve">  </w:t>
       </w:r>
     </w:p>
     <w:p>
@@ -445,6 +443,8 @@
         </w:rPr>
         <w:t>9.13</w:t>
       </w:r>
+      <w:bookmarkStart w:id="0" w:name="_GoBack"/>
+      <w:bookmarkEnd w:id="0"/>
     </w:p>
     <w:p>
       <w:pPr>

</xml_diff>